<commit_message>
add jar and can change json to object
</commit_message>
<xml_diff>
--- a/NexmoDoc.docx
+++ b/NexmoDoc.docx
@@ -12,8 +12,6 @@
           <w:szCs w:val="44"/>
         </w:rPr>
       </w:pPr>
-      <w:bookmarkStart w:id="0" w:name="_GoBack"/>
-      <w:bookmarkEnd w:id="0"/>
       <w:proofErr w:type="spellStart"/>
       <w:r>
         <w:rPr>
@@ -34,6 +32,987 @@
         </w:rPr>
         <w:t xml:space="preserve"> Doc</w:t>
       </w:r>
+    </w:p>
+    <w:p>
+      <w:pPr>
+        <w:jc w:val="center"/>
+        <w:rPr>
+          <w:rFonts w:hint="eastAsia"/>
+          <w:b/>
+          <w:sz w:val="44"/>
+          <w:szCs w:val="44"/>
+        </w:rPr>
+      </w:pPr>
+    </w:p>
+    <w:p>
+      <w:pPr>
+        <w:widowControl/>
+        <w:autoSpaceDE w:val="0"/>
+        <w:autoSpaceDN w:val="0"/>
+        <w:adjustRightInd w:val="0"/>
+        <w:jc w:val="left"/>
+        <w:rPr>
+          <w:rFonts w:ascii="Helvetica" w:hAnsi="Helvetica" w:cs="Helvetica" w:hint="eastAsia"/>
+          <w:color w:val="656565"/>
+          <w:kern w:val="0"/>
+          <w:sz w:val="28"/>
+          <w:szCs w:val="28"/>
+        </w:rPr>
+      </w:pPr>
+      <w:r>
+        <w:rPr>
+          <w:rFonts w:ascii="Helvetica" w:hAnsi="Helvetica" w:cs="Helvetica"/>
+          <w:color w:val="656565"/>
+          <w:kern w:val="0"/>
+          <w:sz w:val="28"/>
+          <w:szCs w:val="28"/>
+        </w:rPr>
+        <w:t xml:space="preserve">You use the </w:t>
+      </w:r>
+      <w:hyperlink r:id="rId5" w:history="1">
+        <w:r>
+          <w:rPr>
+            <w:rFonts w:ascii="Helvetica" w:hAnsi="Helvetica" w:cs="Helvetica"/>
+            <w:color w:val="1779C2"/>
+            <w:kern w:val="0"/>
+            <w:sz w:val="28"/>
+            <w:szCs w:val="28"/>
+          </w:rPr>
+          <w:t>SMS API</w:t>
+        </w:r>
+      </w:hyperlink>
+      <w:r>
+        <w:rPr>
+          <w:rFonts w:ascii="Helvetica" w:hAnsi="Helvetica" w:cs="Helvetica"/>
+          <w:color w:val="656565"/>
+          <w:kern w:val="0"/>
+          <w:sz w:val="28"/>
+          <w:szCs w:val="28"/>
+        </w:rPr>
+        <w:t xml:space="preserve"> to send and receive a high volume of SMS anywhere in the world.</w:t>
+      </w:r>
+      <w:r>
+        <w:rPr>
+          <w:rFonts w:ascii="Helvetica" w:hAnsi="Helvetica" w:cs="Helvetica" w:hint="eastAsia"/>
+          <w:color w:val="656565"/>
+          <w:kern w:val="0"/>
+          <w:sz w:val="28"/>
+          <w:szCs w:val="28"/>
+        </w:rPr>
+        <w:t xml:space="preserve"> </w:t>
+      </w:r>
+      <w:r>
+        <w:rPr>
+          <w:rFonts w:ascii="Helvetica" w:hAnsi="Helvetica" w:cs="Helvetica"/>
+          <w:color w:val="656565"/>
+          <w:kern w:val="0"/>
+          <w:sz w:val="28"/>
+          <w:szCs w:val="28"/>
+        </w:rPr>
+        <w:t>The workflow for sending outbound messages using the SMS API is:</w:t>
+      </w:r>
+    </w:p>
+    <w:p>
+      <w:pPr>
+        <w:widowControl/>
+        <w:autoSpaceDE w:val="0"/>
+        <w:autoSpaceDN w:val="0"/>
+        <w:adjustRightInd w:val="0"/>
+        <w:jc w:val="left"/>
+        <w:rPr>
+          <w:rFonts w:ascii="Helvetica" w:hAnsi="Helvetica" w:cs="Helvetica" w:hint="eastAsia"/>
+          <w:color w:val="656565"/>
+          <w:kern w:val="0"/>
+          <w:sz w:val="28"/>
+          <w:szCs w:val="28"/>
+        </w:rPr>
+      </w:pPr>
+    </w:p>
+    <w:p>
+      <w:pPr>
+        <w:widowControl/>
+        <w:autoSpaceDE w:val="0"/>
+        <w:autoSpaceDN w:val="0"/>
+        <w:adjustRightInd w:val="0"/>
+        <w:jc w:val="left"/>
+        <w:rPr>
+          <w:rFonts w:ascii="Helvetica" w:hAnsi="Helvetica" w:cs="Helvetica" w:hint="eastAsia"/>
+          <w:color w:val="212427"/>
+          <w:kern w:val="0"/>
+          <w:sz w:val="28"/>
+          <w:szCs w:val="28"/>
+        </w:rPr>
+      </w:pPr>
+      <w:r>
+        <w:rPr>
+          <w:rFonts w:ascii="Helvetica" w:hAnsi="Helvetica" w:cs="Helvetica"/>
+          <w:color w:val="212427"/>
+          <w:kern w:val="0"/>
+          <w:sz w:val="28"/>
+          <w:szCs w:val="28"/>
+        </w:rPr>
+        <w:drawing>
+          <wp:inline distT="0" distB="0" distL="0" distR="0" wp14:anchorId="6C52B68D" wp14:editId="0CB98A96">
+            <wp:extent cx="5270500" cy="2131060"/>
+            <wp:effectExtent l="0" t="0" r="12700" b="2540"/>
+            <wp:docPr id="1" name="图片 1"/>
+            <wp:cNvGraphicFramePr>
+              <a:graphicFrameLocks xmlns:a="http://schemas.openxmlformats.org/drawingml/2006/main" noChangeAspect="1"/>
+            </wp:cNvGraphicFramePr>
+            <a:graphic xmlns:a="http://schemas.openxmlformats.org/drawingml/2006/main">
+              <a:graphicData uri="http://schemas.openxmlformats.org/drawingml/2006/picture">
+                <pic:pic xmlns:pic="http://schemas.openxmlformats.org/drawingml/2006/picture">
+                  <pic:nvPicPr>
+                    <pic:cNvPr id="1" name=""/>
+                    <pic:cNvPicPr/>
+                  </pic:nvPicPr>
+                  <pic:blipFill>
+                    <a:blip r:embed="rId6"/>
+                    <a:stretch>
+                      <a:fillRect/>
+                    </a:stretch>
+                  </pic:blipFill>
+                  <pic:spPr>
+                    <a:xfrm>
+                      <a:off x="0" y="0"/>
+                      <a:ext cx="5270500" cy="2131060"/>
+                    </a:xfrm>
+                    <a:prstGeom prst="rect">
+                      <a:avLst/>
+                    </a:prstGeom>
+                  </pic:spPr>
+                </pic:pic>
+              </a:graphicData>
+            </a:graphic>
+          </wp:inline>
+        </w:drawing>
+      </w:r>
+    </w:p>
+    <w:p>
+      <w:pPr>
+        <w:widowControl/>
+        <w:autoSpaceDE w:val="0"/>
+        <w:autoSpaceDN w:val="0"/>
+        <w:adjustRightInd w:val="0"/>
+        <w:jc w:val="left"/>
+        <w:rPr>
+          <w:rFonts w:ascii="Helvetica" w:hAnsi="Helvetica" w:cs="Helvetica" w:hint="eastAsia"/>
+          <w:color w:val="212427"/>
+          <w:kern w:val="0"/>
+          <w:sz w:val="28"/>
+          <w:szCs w:val="28"/>
+        </w:rPr>
+      </w:pPr>
+    </w:p>
+    <w:p>
+      <w:pPr>
+        <w:pStyle w:val="a3"/>
+        <w:widowControl/>
+        <w:numPr>
+          <w:ilvl w:val="0"/>
+          <w:numId w:val="2"/>
+        </w:numPr>
+        <w:tabs>
+          <w:tab w:val="left" w:pos="220"/>
+          <w:tab w:val="left" w:pos="720"/>
+        </w:tabs>
+        <w:autoSpaceDE w:val="0"/>
+        <w:autoSpaceDN w:val="0"/>
+        <w:adjustRightInd w:val="0"/>
+        <w:ind w:firstLineChars="0"/>
+        <w:jc w:val="left"/>
+        <w:rPr>
+          <w:rFonts w:ascii="Helvetica" w:hAnsi="Helvetica" w:cs="Helvetica"/>
+          <w:color w:val="656565"/>
+          <w:kern w:val="0"/>
+          <w:sz w:val="28"/>
+          <w:szCs w:val="28"/>
+        </w:rPr>
+      </w:pPr>
+      <w:r>
+        <w:rPr>
+          <w:rFonts w:ascii="Helvetica" w:hAnsi="Helvetica" w:cs="Helvetica"/>
+          <w:color w:val="656565"/>
+          <w:kern w:val="0"/>
+          <w:sz w:val="28"/>
+          <w:szCs w:val="28"/>
+        </w:rPr>
+        <w:t xml:space="preserve">Create a </w:t>
+      </w:r>
+      <w:hyperlink r:id="rId7" w:history="1">
+        <w:r>
+          <w:rPr>
+            <w:rFonts w:ascii="Helvetica" w:hAnsi="Helvetica" w:cs="Helvetica"/>
+            <w:color w:val="1779C2"/>
+            <w:kern w:val="0"/>
+            <w:sz w:val="28"/>
+            <w:szCs w:val="28"/>
+          </w:rPr>
+          <w:t>request</w:t>
+        </w:r>
+      </w:hyperlink>
+      <w:r>
+        <w:rPr>
+          <w:rFonts w:ascii="Helvetica" w:hAnsi="Helvetica" w:cs="Helvetica"/>
+          <w:color w:val="656565"/>
+          <w:kern w:val="0"/>
+          <w:sz w:val="28"/>
+          <w:szCs w:val="28"/>
+        </w:rPr>
+        <w:t xml:space="preserve"> to send an SMS.</w:t>
+      </w:r>
+    </w:p>
+    <w:p>
+      <w:pPr>
+        <w:pStyle w:val="a3"/>
+        <w:widowControl/>
+        <w:numPr>
+          <w:ilvl w:val="0"/>
+          <w:numId w:val="2"/>
+        </w:numPr>
+        <w:tabs>
+          <w:tab w:val="left" w:pos="220"/>
+          <w:tab w:val="left" w:pos="720"/>
+        </w:tabs>
+        <w:autoSpaceDE w:val="0"/>
+        <w:autoSpaceDN w:val="0"/>
+        <w:adjustRightInd w:val="0"/>
+        <w:ind w:firstLineChars="0"/>
+        <w:jc w:val="left"/>
+        <w:rPr>
+          <w:rFonts w:ascii="Helvetica" w:hAnsi="Helvetica" w:cs="Helvetica"/>
+          <w:color w:val="656565"/>
+          <w:kern w:val="0"/>
+          <w:sz w:val="28"/>
+          <w:szCs w:val="28"/>
+        </w:rPr>
+      </w:pPr>
+      <w:r>
+        <w:rPr>
+          <w:rFonts w:ascii="Helvetica" w:hAnsi="Helvetica" w:cs="Helvetica"/>
+          <w:color w:val="656565"/>
+          <w:kern w:val="0"/>
+          <w:sz w:val="28"/>
+          <w:szCs w:val="28"/>
+        </w:rPr>
+        <w:t xml:space="preserve">Check the </w:t>
+      </w:r>
+      <w:hyperlink r:id="rId8" w:history="1">
+        <w:r>
+          <w:rPr>
+            <w:rFonts w:ascii="Helvetica" w:hAnsi="Helvetica" w:cs="Helvetica"/>
+            <w:color w:val="1779C2"/>
+            <w:kern w:val="0"/>
+            <w:sz w:val="28"/>
+            <w:szCs w:val="28"/>
+          </w:rPr>
+          <w:t>response codes</w:t>
+        </w:r>
+      </w:hyperlink>
+      <w:r>
+        <w:rPr>
+          <w:rFonts w:ascii="Helvetica" w:hAnsi="Helvetica" w:cs="Helvetica"/>
+          <w:color w:val="656565"/>
+          <w:kern w:val="0"/>
+          <w:sz w:val="28"/>
+          <w:szCs w:val="28"/>
+        </w:rPr>
+        <w:t xml:space="preserve"> and e</w:t>
+      </w:r>
+      <w:r>
+        <w:rPr>
+          <w:rFonts w:ascii="Helvetica" w:hAnsi="Helvetica" w:cs="Helvetica"/>
+          <w:color w:val="656565"/>
+          <w:kern w:val="0"/>
+          <w:sz w:val="28"/>
+          <w:szCs w:val="28"/>
+        </w:rPr>
+        <w:t xml:space="preserve">nsure that you sent the request </w:t>
+      </w:r>
+      <w:r>
+        <w:rPr>
+          <w:rFonts w:ascii="Helvetica" w:hAnsi="Helvetica" w:cs="Helvetica"/>
+          <w:color w:val="656565"/>
+          <w:kern w:val="0"/>
+          <w:sz w:val="28"/>
+          <w:szCs w:val="28"/>
+        </w:rPr>
+        <w:t>correctly.</w:t>
+      </w:r>
+    </w:p>
+    <w:p>
+      <w:pPr>
+        <w:pStyle w:val="a3"/>
+        <w:widowControl/>
+        <w:numPr>
+          <w:ilvl w:val="0"/>
+          <w:numId w:val="2"/>
+        </w:numPr>
+        <w:tabs>
+          <w:tab w:val="left" w:pos="220"/>
+          <w:tab w:val="left" w:pos="720"/>
+        </w:tabs>
+        <w:autoSpaceDE w:val="0"/>
+        <w:autoSpaceDN w:val="0"/>
+        <w:adjustRightInd w:val="0"/>
+        <w:ind w:firstLineChars="0"/>
+        <w:jc w:val="left"/>
+        <w:rPr>
+          <w:rFonts w:ascii="Helvetica" w:hAnsi="Helvetica" w:cs="Helvetica"/>
+          <w:color w:val="656565"/>
+          <w:kern w:val="0"/>
+          <w:sz w:val="28"/>
+          <w:szCs w:val="28"/>
+        </w:rPr>
+      </w:pPr>
+      <w:r>
+        <w:rPr>
+          <w:rFonts w:ascii="Helvetica" w:hAnsi="Helvetica" w:cs="Helvetica"/>
+          <w:color w:val="656565"/>
+          <w:kern w:val="0"/>
+          <w:sz w:val="28"/>
+          <w:szCs w:val="28"/>
+        </w:rPr>
+        <w:t>Your message is delivered to the handset. The user's handset returns a delivery receipt.</w:t>
+      </w:r>
+    </w:p>
+    <w:p>
+      <w:pPr>
+        <w:pStyle w:val="a3"/>
+        <w:widowControl/>
+        <w:numPr>
+          <w:ilvl w:val="0"/>
+          <w:numId w:val="2"/>
+        </w:numPr>
+        <w:tabs>
+          <w:tab w:val="left" w:pos="220"/>
+          <w:tab w:val="left" w:pos="720"/>
+        </w:tabs>
+        <w:autoSpaceDE w:val="0"/>
+        <w:autoSpaceDN w:val="0"/>
+        <w:adjustRightInd w:val="0"/>
+        <w:ind w:firstLineChars="0"/>
+        <w:jc w:val="left"/>
+        <w:rPr>
+          <w:rFonts w:ascii="Helvetica" w:hAnsi="Helvetica" w:cs="Helvetica" w:hint="eastAsia"/>
+          <w:color w:val="656565"/>
+          <w:kern w:val="0"/>
+          <w:sz w:val="28"/>
+          <w:szCs w:val="28"/>
+        </w:rPr>
+      </w:pPr>
+      <w:r>
+        <w:rPr>
+          <w:rFonts w:ascii="Helvetica" w:hAnsi="Helvetica" w:cs="Helvetica"/>
+          <w:color w:val="656565"/>
+          <w:kern w:val="0"/>
+          <w:sz w:val="28"/>
+          <w:szCs w:val="28"/>
+        </w:rPr>
+        <w:t xml:space="preserve">If you set </w:t>
+      </w:r>
+      <w:hyperlink r:id="rId9" w:history="1">
+        <w:r>
+          <w:rPr>
+            <w:rFonts w:ascii="Helvetica" w:hAnsi="Helvetica" w:cs="Helvetica"/>
+            <w:color w:val="1779C2"/>
+            <w:kern w:val="0"/>
+            <w:sz w:val="28"/>
+            <w:szCs w:val="28"/>
+          </w:rPr>
+          <w:t>callba</w:t>
+        </w:r>
+        <w:r>
+          <w:rPr>
+            <w:rFonts w:ascii="Helvetica" w:hAnsi="Helvetica" w:cs="Helvetica"/>
+            <w:color w:val="1779C2"/>
+            <w:kern w:val="0"/>
+            <w:sz w:val="28"/>
+            <w:szCs w:val="28"/>
+          </w:rPr>
+          <w:t>c</w:t>
+        </w:r>
+        <w:r>
+          <w:rPr>
+            <w:rFonts w:ascii="Helvetica" w:hAnsi="Helvetica" w:cs="Helvetica"/>
+            <w:color w:val="1779C2"/>
+            <w:kern w:val="0"/>
+            <w:sz w:val="28"/>
+            <w:szCs w:val="28"/>
+          </w:rPr>
+          <w:t>k</w:t>
+        </w:r>
+      </w:hyperlink>
+      <w:r>
+        <w:rPr>
+          <w:rFonts w:ascii="Helvetica" w:hAnsi="Helvetica" w:cs="Helvetica"/>
+          <w:color w:val="656565"/>
+          <w:kern w:val="0"/>
+          <w:sz w:val="28"/>
+          <w:szCs w:val="28"/>
+        </w:rPr>
+        <w:t xml:space="preserve"> in the request, check that your user received your SMS correctly.</w:t>
+      </w:r>
+    </w:p>
+    <w:p>
+      <w:pPr>
+        <w:pStyle w:val="a3"/>
+        <w:widowControl/>
+        <w:tabs>
+          <w:tab w:val="left" w:pos="220"/>
+          <w:tab w:val="left" w:pos="720"/>
+        </w:tabs>
+        <w:autoSpaceDE w:val="0"/>
+        <w:autoSpaceDN w:val="0"/>
+        <w:adjustRightInd w:val="0"/>
+        <w:ind w:left="480" w:firstLineChars="0" w:firstLine="0"/>
+        <w:jc w:val="left"/>
+        <w:rPr>
+          <w:rFonts w:ascii="Helvetica" w:hAnsi="Helvetica" w:cs="Helvetica"/>
+          <w:color w:val="656565"/>
+          <w:kern w:val="0"/>
+          <w:sz w:val="28"/>
+          <w:szCs w:val="28"/>
+        </w:rPr>
+      </w:pPr>
+    </w:p>
+    <w:p>
+      <w:pPr>
+        <w:widowControl/>
+        <w:autoSpaceDE w:val="0"/>
+        <w:autoSpaceDN w:val="0"/>
+        <w:adjustRightInd w:val="0"/>
+        <w:jc w:val="left"/>
+        <w:rPr>
+          <w:rFonts w:ascii="Helvetica" w:hAnsi="Helvetica" w:cs="Helvetica"/>
+          <w:color w:val="656565"/>
+          <w:kern w:val="0"/>
+          <w:sz w:val="28"/>
+          <w:szCs w:val="28"/>
+        </w:rPr>
+      </w:pPr>
+      <w:r>
+        <w:rPr>
+          <w:rFonts w:ascii="Helvetica" w:hAnsi="Helvetica" w:cs="Helvetica"/>
+          <w:color w:val="656565"/>
+          <w:kern w:val="0"/>
+          <w:sz w:val="28"/>
+          <w:szCs w:val="28"/>
+        </w:rPr>
+        <w:t xml:space="preserve">If you rent one or more virtual numbers from </w:t>
+      </w:r>
+      <w:proofErr w:type="spellStart"/>
+      <w:r>
+        <w:rPr>
+          <w:rFonts w:ascii="Helvetica" w:hAnsi="Helvetica" w:cs="Helvetica"/>
+          <w:color w:val="656565"/>
+          <w:kern w:val="0"/>
+          <w:sz w:val="28"/>
+          <w:szCs w:val="28"/>
+        </w:rPr>
+        <w:t>Nexmo</w:t>
+      </w:r>
+      <w:proofErr w:type="spellEnd"/>
+      <w:r>
+        <w:rPr>
+          <w:rFonts w:ascii="Helvetica" w:hAnsi="Helvetica" w:cs="Helvetica"/>
+          <w:color w:val="656565"/>
+          <w:kern w:val="0"/>
+          <w:sz w:val="28"/>
+          <w:szCs w:val="28"/>
+        </w:rPr>
+        <w:t xml:space="preserve">, </w:t>
+      </w:r>
+      <w:r>
+        <w:rPr>
+          <w:rFonts w:ascii="Helvetica" w:hAnsi="Helvetica" w:cs="Helvetica"/>
+          <w:color w:val="1779C2"/>
+          <w:kern w:val="0"/>
+          <w:sz w:val="28"/>
+          <w:szCs w:val="28"/>
+        </w:rPr>
+        <w:t>Inbound Messages</w:t>
+      </w:r>
+      <w:r>
+        <w:rPr>
+          <w:rFonts w:ascii="Helvetica" w:hAnsi="Helvetica" w:cs="Helvetica"/>
+          <w:color w:val="656565"/>
+          <w:kern w:val="0"/>
+          <w:sz w:val="28"/>
+          <w:szCs w:val="28"/>
+        </w:rPr>
+        <w:t xml:space="preserve"> to that number are sent to your </w:t>
+      </w:r>
+      <w:proofErr w:type="spellStart"/>
+      <w:r>
+        <w:rPr>
+          <w:rFonts w:ascii="Helvetica" w:hAnsi="Helvetica" w:cs="Helvetica"/>
+          <w:color w:val="656565"/>
+          <w:kern w:val="0"/>
+          <w:sz w:val="28"/>
+          <w:szCs w:val="28"/>
+        </w:rPr>
+        <w:t>webhook</w:t>
+      </w:r>
+      <w:proofErr w:type="spellEnd"/>
+      <w:r>
+        <w:rPr>
+          <w:rFonts w:ascii="Helvetica" w:hAnsi="Helvetica" w:cs="Helvetica"/>
+          <w:color w:val="656565"/>
+          <w:kern w:val="0"/>
+          <w:sz w:val="28"/>
+          <w:szCs w:val="28"/>
+        </w:rPr>
+        <w:t xml:space="preserve"> endpoint.</w:t>
+      </w:r>
+    </w:p>
+    <w:p>
+      <w:pPr>
+        <w:widowControl/>
+        <w:autoSpaceDE w:val="0"/>
+        <w:autoSpaceDN w:val="0"/>
+        <w:adjustRightInd w:val="0"/>
+        <w:jc w:val="left"/>
+        <w:rPr>
+          <w:rFonts w:ascii="Helvetica" w:hAnsi="Helvetica" w:cs="Helvetica"/>
+          <w:color w:val="656565"/>
+          <w:kern w:val="0"/>
+          <w:sz w:val="28"/>
+          <w:szCs w:val="28"/>
+        </w:rPr>
+      </w:pPr>
+      <w:r>
+        <w:rPr>
+          <w:rFonts w:ascii="Helvetica" w:hAnsi="Helvetica" w:cs="Helvetica"/>
+          <w:color w:val="656565"/>
+          <w:kern w:val="0"/>
+          <w:sz w:val="28"/>
+          <w:szCs w:val="28"/>
+        </w:rPr>
+        <w:t xml:space="preserve">To ensure that your traffic is send over the best possible route, use </w:t>
+      </w:r>
+      <w:hyperlink r:id="rId10" w:history="1">
+        <w:r>
+          <w:rPr>
+            <w:rFonts w:ascii="Helvetica" w:hAnsi="Helvetica" w:cs="Helvetica"/>
+            <w:color w:val="1779C2"/>
+            <w:kern w:val="0"/>
+            <w:sz w:val="28"/>
+            <w:szCs w:val="28"/>
+          </w:rPr>
+          <w:t>Conversion API</w:t>
+        </w:r>
+      </w:hyperlink>
+      <w:r>
+        <w:rPr>
+          <w:rFonts w:ascii="Helvetica" w:hAnsi="Helvetica" w:cs="Helvetica"/>
+          <w:color w:val="656565"/>
+          <w:kern w:val="0"/>
+          <w:sz w:val="28"/>
+          <w:szCs w:val="28"/>
+        </w:rPr>
+        <w:t xml:space="preserve"> to tell us about the reliability of your 2FA communication. Adding your conversion data means </w:t>
+      </w:r>
+      <w:proofErr w:type="spellStart"/>
+      <w:r>
+        <w:rPr>
+          <w:rFonts w:ascii="Helvetica" w:hAnsi="Helvetica" w:cs="Helvetica"/>
+          <w:color w:val="656565"/>
+          <w:kern w:val="0"/>
+          <w:sz w:val="28"/>
+          <w:szCs w:val="28"/>
+        </w:rPr>
+        <w:t>Nexmo</w:t>
+      </w:r>
+      <w:proofErr w:type="spellEnd"/>
+      <w:r>
+        <w:rPr>
+          <w:rFonts w:ascii="Helvetica" w:hAnsi="Helvetica" w:cs="Helvetica"/>
+          <w:color w:val="656565"/>
+          <w:kern w:val="0"/>
+          <w:sz w:val="28"/>
+          <w:szCs w:val="28"/>
+        </w:rPr>
+        <w:t xml:space="preserve"> delivers your messages faster and more reliably.</w:t>
+      </w:r>
+    </w:p>
+    <w:p>
+      <w:pPr>
+        <w:jc w:val="left"/>
+        <w:rPr>
+          <w:rFonts w:ascii="Helvetica" w:hAnsi="Helvetica" w:cs="Helvetica" w:hint="eastAsia"/>
+          <w:color w:val="656565"/>
+          <w:kern w:val="0"/>
+          <w:sz w:val="28"/>
+          <w:szCs w:val="28"/>
+        </w:rPr>
+      </w:pPr>
+      <w:r>
+        <w:rPr>
+          <w:rFonts w:ascii="Helvetica" w:hAnsi="Helvetica" w:cs="Helvetica"/>
+          <w:color w:val="656565"/>
+          <w:kern w:val="0"/>
+          <w:sz w:val="28"/>
+          <w:szCs w:val="28"/>
+        </w:rPr>
+        <w:t xml:space="preserve">By default, your </w:t>
+      </w:r>
+      <w:proofErr w:type="spellStart"/>
+      <w:r>
+        <w:rPr>
+          <w:rFonts w:ascii="Helvetica" w:hAnsi="Helvetica" w:cs="Helvetica"/>
+          <w:color w:val="656565"/>
+          <w:kern w:val="0"/>
+          <w:sz w:val="28"/>
+          <w:szCs w:val="28"/>
+        </w:rPr>
+        <w:t>Nexmo</w:t>
+      </w:r>
+      <w:proofErr w:type="spellEnd"/>
+      <w:r>
+        <w:rPr>
+          <w:rFonts w:ascii="Helvetica" w:hAnsi="Helvetica" w:cs="Helvetica"/>
+          <w:color w:val="656565"/>
+          <w:kern w:val="0"/>
+          <w:sz w:val="28"/>
+          <w:szCs w:val="28"/>
+        </w:rPr>
+        <w:t xml:space="preserve"> account is configured for REST. If you already use SMPP and want to use </w:t>
+      </w:r>
+      <w:proofErr w:type="spellStart"/>
+      <w:r>
+        <w:rPr>
+          <w:rFonts w:ascii="Helvetica" w:hAnsi="Helvetica" w:cs="Helvetica"/>
+          <w:color w:val="656565"/>
+          <w:kern w:val="0"/>
+          <w:sz w:val="28"/>
+          <w:szCs w:val="28"/>
+        </w:rPr>
+        <w:t>Nexmo</w:t>
+      </w:r>
+      <w:proofErr w:type="spellEnd"/>
+      <w:r>
+        <w:rPr>
+          <w:rFonts w:ascii="Helvetica" w:hAnsi="Helvetica" w:cs="Helvetica"/>
+          <w:color w:val="656565"/>
+          <w:kern w:val="0"/>
+          <w:sz w:val="28"/>
+          <w:szCs w:val="28"/>
+        </w:rPr>
+        <w:t xml:space="preserve">, see how to configure </w:t>
+      </w:r>
+      <w:hyperlink r:id="rId11" w:history="1">
+        <w:r>
+          <w:rPr>
+            <w:rFonts w:ascii="Helvetica" w:hAnsi="Helvetica" w:cs="Helvetica"/>
+            <w:color w:val="1779C2"/>
+            <w:kern w:val="0"/>
+            <w:sz w:val="28"/>
+            <w:szCs w:val="28"/>
+          </w:rPr>
+          <w:t>SMPP Access</w:t>
+        </w:r>
+      </w:hyperlink>
+    </w:p>
+    <w:p>
+      <w:pPr>
+        <w:jc w:val="left"/>
+        <w:rPr>
+          <w:rFonts w:ascii="Helvetica" w:hAnsi="Helvetica" w:cs="Helvetica" w:hint="eastAsia"/>
+          <w:color w:val="656565"/>
+          <w:kern w:val="0"/>
+          <w:sz w:val="28"/>
+          <w:szCs w:val="28"/>
+        </w:rPr>
+      </w:pPr>
+    </w:p>
+    <w:p>
+      <w:pPr>
+        <w:jc w:val="left"/>
+        <w:rPr>
+          <w:sz w:val="28"/>
+          <w:szCs w:val="28"/>
+        </w:rPr>
+      </w:pPr>
+    </w:p>
+    <w:p>
+      <w:pPr>
+        <w:jc w:val="left"/>
+        <w:rPr>
+          <w:sz w:val="28"/>
+          <w:szCs w:val="28"/>
+        </w:rPr>
+      </w:pPr>
+      <w:r>
+        <w:rPr>
+          <w:sz w:val="28"/>
+          <w:szCs w:val="28"/>
+        </w:rPr>
+        <w:t xml:space="preserve">By </w:t>
+      </w:r>
+      <w:proofErr w:type="gramStart"/>
+      <w:r>
+        <w:rPr>
+          <w:sz w:val="28"/>
+          <w:szCs w:val="28"/>
+        </w:rPr>
+        <w:t>default</w:t>
+      </w:r>
+      <w:proofErr w:type="gramEnd"/>
+      <w:r>
+        <w:rPr>
+          <w:sz w:val="28"/>
+          <w:szCs w:val="28"/>
+        </w:rPr>
+        <w:t xml:space="preserve"> all text SMS sent by </w:t>
+      </w:r>
+      <w:proofErr w:type="spellStart"/>
+      <w:r>
+        <w:rPr>
+          <w:sz w:val="28"/>
+          <w:szCs w:val="28"/>
+        </w:rPr>
+        <w:t>Nexmo</w:t>
+      </w:r>
+      <w:proofErr w:type="spellEnd"/>
+      <w:r>
+        <w:rPr>
+          <w:sz w:val="28"/>
+          <w:szCs w:val="28"/>
+        </w:rPr>
+        <w:t xml:space="preserve"> are in UTF-8 with URL encoding. A message saying Hello Wor</w:t>
+      </w:r>
+      <w:bookmarkStart w:id="0" w:name="_GoBack"/>
+      <w:bookmarkEnd w:id="0"/>
+      <w:r>
+        <w:rPr>
+          <w:sz w:val="28"/>
+          <w:szCs w:val="28"/>
+        </w:rPr>
+        <w:t xml:space="preserve">ld, </w:t>
+      </w:r>
+      <w:proofErr w:type="gramStart"/>
+      <w:r>
+        <w:rPr>
+          <w:sz w:val="28"/>
+          <w:szCs w:val="28"/>
+        </w:rPr>
+        <w:t>Bonjour</w:t>
+      </w:r>
+      <w:proofErr w:type="gramEnd"/>
+      <w:r>
+        <w:rPr>
+          <w:sz w:val="28"/>
+          <w:szCs w:val="28"/>
+        </w:rPr>
+        <w:t xml:space="preserve"> monde or </w:t>
+      </w:r>
+      <w:proofErr w:type="spellStart"/>
+      <w:r>
+        <w:rPr>
+          <w:sz w:val="28"/>
+          <w:szCs w:val="28"/>
+        </w:rPr>
+        <w:t>Hola</w:t>
+      </w:r>
+      <w:proofErr w:type="spellEnd"/>
+      <w:r>
+        <w:rPr>
+          <w:sz w:val="28"/>
+          <w:szCs w:val="28"/>
+        </w:rPr>
+        <w:t xml:space="preserve"> </w:t>
+      </w:r>
+      <w:proofErr w:type="spellStart"/>
+      <w:r>
+        <w:rPr>
+          <w:sz w:val="28"/>
+          <w:szCs w:val="28"/>
+        </w:rPr>
+        <w:t>mundo</w:t>
+      </w:r>
+      <w:proofErr w:type="spellEnd"/>
+      <w:r>
+        <w:rPr>
+          <w:sz w:val="28"/>
+          <w:szCs w:val="28"/>
+        </w:rPr>
+        <w:t xml:space="preserve"> is delivered seamlessly. However, sending </w:t>
+      </w:r>
+      <w:proofErr w:type="spellStart"/>
+      <w:r>
+        <w:rPr>
+          <w:sz w:val="28"/>
+          <w:szCs w:val="28"/>
+        </w:rPr>
+        <w:t>Привет</w:t>
+      </w:r>
+      <w:proofErr w:type="spellEnd"/>
+      <w:r>
+        <w:rPr>
+          <w:sz w:val="28"/>
+          <w:szCs w:val="28"/>
+        </w:rPr>
+        <w:t xml:space="preserve"> </w:t>
+      </w:r>
+      <w:proofErr w:type="spellStart"/>
+      <w:r>
+        <w:rPr>
+          <w:sz w:val="28"/>
+          <w:szCs w:val="28"/>
+        </w:rPr>
+        <w:t>мир</w:t>
+      </w:r>
+      <w:proofErr w:type="spellEnd"/>
+      <w:r>
+        <w:rPr>
+          <w:sz w:val="28"/>
+          <w:szCs w:val="28"/>
+        </w:rPr>
+        <w:t xml:space="preserve">, </w:t>
+      </w:r>
+      <w:proofErr w:type="spellStart"/>
+      <w:r>
+        <w:rPr>
+          <w:rFonts w:ascii="Tahoma" w:eastAsia="Tahoma" w:hAnsi="Tahoma" w:cs="Tahoma"/>
+          <w:sz w:val="28"/>
+          <w:szCs w:val="28"/>
+        </w:rPr>
+        <w:t>שלום</w:t>
+      </w:r>
+      <w:proofErr w:type="spellEnd"/>
+      <w:r>
+        <w:rPr>
+          <w:sz w:val="28"/>
+          <w:szCs w:val="28"/>
+        </w:rPr>
+        <w:t xml:space="preserve"> </w:t>
+      </w:r>
+      <w:proofErr w:type="spellStart"/>
+      <w:r>
+        <w:rPr>
+          <w:rFonts w:ascii="Tahoma" w:eastAsia="Tahoma" w:hAnsi="Tahoma" w:cs="Tahoma"/>
+          <w:sz w:val="28"/>
+          <w:szCs w:val="28"/>
+        </w:rPr>
+        <w:t>עולם</w:t>
+      </w:r>
+      <w:proofErr w:type="spellEnd"/>
+      <w:r>
+        <w:rPr>
+          <w:sz w:val="28"/>
+          <w:szCs w:val="28"/>
+        </w:rPr>
+        <w:t xml:space="preserve"> or </w:t>
+      </w:r>
+      <w:proofErr w:type="spellStart"/>
+      <w:r>
+        <w:rPr>
+          <w:rFonts w:ascii="Tahoma" w:eastAsia="Tahoma" w:hAnsi="Tahoma" w:cs="Tahoma"/>
+          <w:sz w:val="28"/>
+          <w:szCs w:val="28"/>
+        </w:rPr>
+        <w:t>مرحبا</w:t>
+      </w:r>
+      <w:proofErr w:type="spellEnd"/>
+      <w:r>
+        <w:rPr>
+          <w:sz w:val="28"/>
+          <w:szCs w:val="28"/>
+        </w:rPr>
+        <w:t xml:space="preserve"> </w:t>
+      </w:r>
+      <w:proofErr w:type="spellStart"/>
+      <w:r>
+        <w:rPr>
+          <w:rFonts w:ascii="Tahoma" w:eastAsia="Tahoma" w:hAnsi="Tahoma" w:cs="Tahoma"/>
+          <w:sz w:val="28"/>
+          <w:szCs w:val="28"/>
+        </w:rPr>
+        <w:t>بالعالم</w:t>
+      </w:r>
+      <w:proofErr w:type="spellEnd"/>
+      <w:r>
+        <w:rPr>
+          <w:sz w:val="28"/>
+          <w:szCs w:val="28"/>
+        </w:rPr>
+        <w:t xml:space="preserve"> requires more thought. Languages such as Arabic, Chinese, Korean, Japanese, or Cyrillic alphabet languages need the 16-bit characters available in </w:t>
+      </w:r>
+      <w:proofErr w:type="spellStart"/>
+      <w:r>
+        <w:rPr>
+          <w:sz w:val="28"/>
+          <w:szCs w:val="28"/>
+        </w:rPr>
+        <w:t>unicode</w:t>
+      </w:r>
+      <w:proofErr w:type="spellEnd"/>
+      <w:r>
+        <w:rPr>
+          <w:sz w:val="28"/>
+          <w:szCs w:val="28"/>
+        </w:rPr>
+        <w:t xml:space="preserve">. You can also send messages in binary, </w:t>
+      </w:r>
+      <w:proofErr w:type="spellStart"/>
+      <w:r>
+        <w:rPr>
+          <w:sz w:val="28"/>
+          <w:szCs w:val="28"/>
+        </w:rPr>
+        <w:t>wappush</w:t>
+      </w:r>
+      <w:proofErr w:type="spellEnd"/>
+      <w:r>
+        <w:rPr>
+          <w:sz w:val="28"/>
+          <w:szCs w:val="28"/>
+        </w:rPr>
+        <w:t xml:space="preserve">, </w:t>
+      </w:r>
+      <w:proofErr w:type="spellStart"/>
+      <w:r>
+        <w:rPr>
+          <w:sz w:val="28"/>
+          <w:szCs w:val="28"/>
+        </w:rPr>
+        <w:t>vcal</w:t>
+      </w:r>
+      <w:proofErr w:type="spellEnd"/>
+      <w:r>
+        <w:rPr>
+          <w:sz w:val="28"/>
+          <w:szCs w:val="28"/>
+        </w:rPr>
+        <w:t xml:space="preserve"> and </w:t>
+      </w:r>
+      <w:proofErr w:type="spellStart"/>
+      <w:r>
+        <w:rPr>
+          <w:sz w:val="28"/>
+          <w:szCs w:val="28"/>
+        </w:rPr>
+        <w:t>vcard</w:t>
+      </w:r>
+      <w:proofErr w:type="spellEnd"/>
+      <w:r>
+        <w:rPr>
+          <w:sz w:val="28"/>
+          <w:szCs w:val="28"/>
+        </w:rPr>
+        <w:t xml:space="preserve"> formats.</w:t>
+      </w:r>
+    </w:p>
+    <w:p>
+      <w:pPr>
+        <w:jc w:val="left"/>
+        <w:rPr>
+          <w:rFonts w:hint="eastAsia"/>
+          <w:sz w:val="28"/>
+          <w:szCs w:val="28"/>
+        </w:rPr>
+      </w:pPr>
     </w:p>
     <w:sectPr>
       <w:pgSz w:w="11900" w:h="16840"/>
@@ -43,6 +1022,157 @@
     </w:sectPr>
   </w:body>
 </w:document>
+</file>
+
+<file path=word/numbering.xml><?xml version="1.0" encoding="utf-8"?>
+<w:numbering xmlns:wpc="http://schemas.microsoft.com/office/word/2010/wordprocessingCanvas" xmlns:mo="http://schemas.microsoft.com/office/mac/office/2008/main" xmlns:mc="http://schemas.openxmlformats.org/markup-compatibility/2006" xmlns:mv="urn:schemas-microsoft-com:mac:vml" xmlns:o="urn:schemas-microsoft-com:office:office" xmlns:r="http://schemas.openxmlformats.org/officeDocument/2006/relationships" xmlns:m="http://schemas.openxmlformats.org/officeDocument/2006/math" xmlns:v="urn:schemas-microsoft-com:vml" xmlns:wp14="http://schemas.microsoft.com/office/word/2010/wordprocessingDrawing" xmlns:wp="http://schemas.openxmlformats.org/drawingml/2006/wordprocessingDrawing" xmlns:w10="urn:schemas-microsoft-com:office:word" xmlns:w="http://schemas.openxmlformats.org/wordprocessingml/2006/main" xmlns:w14="http://schemas.microsoft.com/office/word/2010/wordml" xmlns:w15="http://schemas.microsoft.com/office/word/2012/wordml" xmlns:wpg="http://schemas.microsoft.com/office/word/2010/wordprocessingGroup" xmlns:wpi="http://schemas.microsoft.com/office/word/2010/wordprocessingInk" xmlns:wne="http://schemas.microsoft.com/office/word/2006/wordml" xmlns:wps="http://schemas.microsoft.com/office/word/2010/wordprocessingShape" mc:Ignorable="w14 w15 wp14">
+  <w:abstractNum w:abstractNumId="0">
+    <w:nsid w:val="00000001"/>
+    <w:multiLevelType w:val="hybridMultilevel"/>
+    <w:tmpl w:val="00000001"/>
+    <w:lvl w:ilvl="0" w:tplc="00000001">
+      <w:start w:val="1"/>
+      <w:numFmt w:val="decimal"/>
+      <w:lvlText w:val="%1"/>
+      <w:lvlJc w:val="left"/>
+      <w:pPr>
+        <w:ind w:left="720" w:hanging="360"/>
+      </w:pPr>
+    </w:lvl>
+    <w:lvl w:ilvl="1" w:tplc="FFFFFFFF">
+      <w:numFmt w:val="decimal"/>
+      <w:lvlText w:val=""/>
+      <w:lvlJc w:val="left"/>
+    </w:lvl>
+    <w:lvl w:ilvl="2" w:tplc="FFFFFFFF">
+      <w:numFmt w:val="decimal"/>
+      <w:lvlText w:val=""/>
+      <w:lvlJc w:val="left"/>
+    </w:lvl>
+    <w:lvl w:ilvl="3" w:tplc="FFFFFFFF">
+      <w:numFmt w:val="decimal"/>
+      <w:lvlText w:val=""/>
+      <w:lvlJc w:val="left"/>
+    </w:lvl>
+    <w:lvl w:ilvl="4" w:tplc="FFFFFFFF">
+      <w:numFmt w:val="decimal"/>
+      <w:lvlText w:val=""/>
+      <w:lvlJc w:val="left"/>
+    </w:lvl>
+    <w:lvl w:ilvl="5" w:tplc="FFFFFFFF">
+      <w:numFmt w:val="decimal"/>
+      <w:lvlText w:val=""/>
+      <w:lvlJc w:val="left"/>
+    </w:lvl>
+    <w:lvl w:ilvl="6" w:tplc="FFFFFFFF">
+      <w:numFmt w:val="decimal"/>
+      <w:lvlText w:val=""/>
+      <w:lvlJc w:val="left"/>
+    </w:lvl>
+    <w:lvl w:ilvl="7" w:tplc="FFFFFFFF">
+      <w:numFmt w:val="decimal"/>
+      <w:lvlText w:val=""/>
+      <w:lvlJc w:val="left"/>
+    </w:lvl>
+    <w:lvl w:ilvl="8" w:tplc="FFFFFFFF">
+      <w:numFmt w:val="decimal"/>
+      <w:lvlText w:val=""/>
+      <w:lvlJc w:val="left"/>
+    </w:lvl>
+  </w:abstractNum>
+  <w:abstractNum w:abstractNumId="1">
+    <w:nsid w:val="14647BEE"/>
+    <w:multiLevelType w:val="hybridMultilevel"/>
+    <w:tmpl w:val="AACE15D6"/>
+    <w:lvl w:ilvl="0" w:tplc="0409000F">
+      <w:start w:val="1"/>
+      <w:numFmt w:val="decimal"/>
+      <w:lvlText w:val="%1."/>
+      <w:lvlJc w:val="left"/>
+      <w:pPr>
+        <w:ind w:left="480" w:hanging="480"/>
+      </w:pPr>
+    </w:lvl>
+    <w:lvl w:ilvl="1" w:tplc="04090019" w:tentative="1">
+      <w:start w:val="1"/>
+      <w:numFmt w:val="lowerLetter"/>
+      <w:lvlText w:val="%2)"/>
+      <w:lvlJc w:val="left"/>
+      <w:pPr>
+        <w:ind w:left="960" w:hanging="480"/>
+      </w:pPr>
+    </w:lvl>
+    <w:lvl w:ilvl="2" w:tplc="0409001B" w:tentative="1">
+      <w:start w:val="1"/>
+      <w:numFmt w:val="lowerRoman"/>
+      <w:lvlText w:val="%3."/>
+      <w:lvlJc w:val="right"/>
+      <w:pPr>
+        <w:ind w:left="1440" w:hanging="480"/>
+      </w:pPr>
+    </w:lvl>
+    <w:lvl w:ilvl="3" w:tplc="0409000F" w:tentative="1">
+      <w:start w:val="1"/>
+      <w:numFmt w:val="decimal"/>
+      <w:lvlText w:val="%4."/>
+      <w:lvlJc w:val="left"/>
+      <w:pPr>
+        <w:ind w:left="1920" w:hanging="480"/>
+      </w:pPr>
+    </w:lvl>
+    <w:lvl w:ilvl="4" w:tplc="04090019" w:tentative="1">
+      <w:start w:val="1"/>
+      <w:numFmt w:val="lowerLetter"/>
+      <w:lvlText w:val="%5)"/>
+      <w:lvlJc w:val="left"/>
+      <w:pPr>
+        <w:ind w:left="2400" w:hanging="480"/>
+      </w:pPr>
+    </w:lvl>
+    <w:lvl w:ilvl="5" w:tplc="0409001B" w:tentative="1">
+      <w:start w:val="1"/>
+      <w:numFmt w:val="lowerRoman"/>
+      <w:lvlText w:val="%6."/>
+      <w:lvlJc w:val="right"/>
+      <w:pPr>
+        <w:ind w:left="2880" w:hanging="480"/>
+      </w:pPr>
+    </w:lvl>
+    <w:lvl w:ilvl="6" w:tplc="0409000F" w:tentative="1">
+      <w:start w:val="1"/>
+      <w:numFmt w:val="decimal"/>
+      <w:lvlText w:val="%7."/>
+      <w:lvlJc w:val="left"/>
+      <w:pPr>
+        <w:ind w:left="3360" w:hanging="480"/>
+      </w:pPr>
+    </w:lvl>
+    <w:lvl w:ilvl="7" w:tplc="04090019" w:tentative="1">
+      <w:start w:val="1"/>
+      <w:numFmt w:val="lowerLetter"/>
+      <w:lvlText w:val="%8)"/>
+      <w:lvlJc w:val="left"/>
+      <w:pPr>
+        <w:ind w:left="3840" w:hanging="480"/>
+      </w:pPr>
+    </w:lvl>
+    <w:lvl w:ilvl="8" w:tplc="0409001B" w:tentative="1">
+      <w:start w:val="1"/>
+      <w:numFmt w:val="lowerRoman"/>
+      <w:lvlText w:val="%9."/>
+      <w:lvlJc w:val="right"/>
+      <w:pPr>
+        <w:ind w:left="4320" w:hanging="480"/>
+      </w:pPr>
+    </w:lvl>
+  </w:abstractNum>
+  <w:num w:numId="1">
+    <w:abstractNumId w:val="0"/>
+  </w:num>
+  <w:num w:numId="2">
+    <w:abstractNumId w:val="1"/>
+  </w:num>
+</w:numbering>
 </file>
 
 <file path=word/styles.xml><?xml version="1.0" encoding="utf-8"?>
@@ -478,6 +1608,16 @@
     <w:semiHidden/>
     <w:unhideWhenUsed/>
   </w:style>
+  <w:style w:type="paragraph" w:styleId="a3">
+    <w:name w:val="List Paragraph"/>
+    <w:basedOn w:val="a"/>
+    <w:uiPriority w:val="34"/>
+    <w:qFormat/>
+    <w:rsid w:val="007C1E89"/>
+    <w:pPr>
+      <w:ind w:firstLineChars="200" w:firstLine="420"/>
+    </w:pPr>
+  </w:style>
 </w:styles>
 </file>
 

</xml_diff>